<commit_message>
Another One Pager Update
Making text larger, so it can be better legible
</commit_message>
<xml_diff>
--- a/Documentation/Marketing/OnePager/CQ One Pager Pitch.docx
+++ b/Documentation/Marketing/OnePager/CQ One Pager Pitch.docx
@@ -235,10 +235,11 @@
         <w:widowControl w:val="0"/>
         <w:spacing w:before="364" w:line="262" w:lineRule="auto"/>
         <w:ind w:right="850"/>
+        <w:jc w:val="center"/>
         <w:rPr>
           <w:rFonts w:ascii="BlackChancery" w:hAnsi="BlackChancery"/>
-          <w:sz w:val="28"/>
-          <w:szCs w:val="28"/>
+          <w:sz w:val="36"/>
+          <w:szCs w:val="36"/>
         </w:rPr>
       </w:pPr>
       <w:r>
@@ -246,8 +247,8 @@
           <w:rFonts w:ascii="BlackChancery" w:hAnsi="BlackChancery"/>
           <w:i/>
           <w:noProof/>
-          <w:sz w:val="28"/>
-          <w:szCs w:val="28"/>
+          <w:sz w:val="36"/>
+          <w:szCs w:val="36"/>
         </w:rPr>
         <w:drawing>
           <wp:anchor distT="114300" distB="114300" distL="114300" distR="114300" simplePos="0" relativeHeight="251659264" behindDoc="1" locked="0" layoutInCell="1" hidden="0" allowOverlap="1" wp14:anchorId="77F19469" wp14:editId="7F2FB460">
@@ -296,24 +297,24 @@
       <w:r>
         <w:rPr>
           <w:rFonts w:ascii="BlackChancery" w:hAnsi="BlackChancery"/>
-          <w:sz w:val="28"/>
-          <w:szCs w:val="28"/>
+          <w:sz w:val="36"/>
+          <w:szCs w:val="36"/>
         </w:rPr>
         <w:t>Mow down a variety of monstrously mutated enemies with your revolver as you investigate the source of the Carrot Curse.</w:t>
       </w:r>
       <w:r>
         <w:rPr>
           <w:rFonts w:ascii="BlackChancery" w:hAnsi="BlackChancery"/>
-          <w:sz w:val="28"/>
-          <w:szCs w:val="28"/>
+          <w:sz w:val="36"/>
+          <w:szCs w:val="36"/>
         </w:rPr>
         <w:t xml:space="preserve"> </w:t>
       </w:r>
       <w:r>
         <w:rPr>
           <w:rFonts w:ascii="BlackChancery" w:hAnsi="BlackChancery"/>
-          <w:sz w:val="28"/>
-          <w:szCs w:val="28"/>
+          <w:sz w:val="36"/>
+          <w:szCs w:val="36"/>
         </w:rPr>
         <w:t>Navigate strange ruins from a forgotten age, make powerful allies, and find the ultimate Carrot Cannon to wipe out your foes. What dark secrets lie underneath Bunnyville?</w:t>
       </w:r>
@@ -325,31 +326,31 @@
         <w:ind w:left="375" w:right="1033"/>
         <w:rPr>
           <w:rFonts w:ascii="Alice in Wonderland" w:hAnsi="Alice in Wonderland"/>
-          <w:sz w:val="36"/>
-          <w:szCs w:val="36"/>
+          <w:sz w:val="48"/>
+          <w:szCs w:val="48"/>
         </w:rPr>
       </w:pPr>
       <w:r>
         <w:rPr>
           <w:rFonts w:ascii="Times New Roman" w:hAnsi="Times New Roman" w:cs="Times New Roman"/>
-          <w:sz w:val="36"/>
-          <w:szCs w:val="36"/>
+          <w:sz w:val="48"/>
+          <w:szCs w:val="48"/>
         </w:rPr>
         <w:t>●</w:t>
       </w:r>
       <w:r>
         <w:rPr>
           <w:rFonts w:ascii="Alice in Wonderland" w:hAnsi="Alice in Wonderland"/>
-          <w:sz w:val="36"/>
-          <w:szCs w:val="36"/>
+          <w:sz w:val="48"/>
+          <w:szCs w:val="48"/>
         </w:rPr>
         <w:t xml:space="preserve"> </w:t>
       </w:r>
       <w:r>
         <w:rPr>
           <w:rFonts w:ascii="Alice in Wonderland" w:hAnsi="Alice in Wonderland"/>
-          <w:sz w:val="36"/>
-          <w:szCs w:val="36"/>
+          <w:sz w:val="48"/>
+          <w:szCs w:val="48"/>
         </w:rPr>
         <w:t>Terraform levels with the burrow technique to get the jump on enemies!</w:t>
       </w:r>
@@ -361,39 +362,39 @@
         <w:ind w:left="375" w:right="1033"/>
         <w:rPr>
           <w:rFonts w:ascii="Alice in Wonderland" w:hAnsi="Alice in Wonderland"/>
-          <w:sz w:val="36"/>
-          <w:szCs w:val="36"/>
+          <w:sz w:val="48"/>
+          <w:szCs w:val="48"/>
         </w:rPr>
       </w:pPr>
       <w:r>
         <w:rPr>
           <w:rFonts w:ascii="Times New Roman" w:hAnsi="Times New Roman" w:cs="Times New Roman"/>
-          <w:sz w:val="36"/>
-          <w:szCs w:val="36"/>
+          <w:sz w:val="48"/>
+          <w:szCs w:val="48"/>
         </w:rPr>
         <w:t>●</w:t>
       </w:r>
       <w:r>
         <w:rPr>
           <w:rFonts w:ascii="Alice in Wonderland" w:hAnsi="Alice in Wonderland"/>
-          <w:sz w:val="36"/>
-          <w:szCs w:val="36"/>
+          <w:sz w:val="48"/>
+          <w:szCs w:val="48"/>
         </w:rPr>
         <w:t xml:space="preserve"> </w:t>
       </w:r>
       <w:r>
         <w:rPr>
           <w:rFonts w:ascii="Alice in Wonderland" w:hAnsi="Alice in Wonderland"/>
-          <w:sz w:val="36"/>
-          <w:szCs w:val="36"/>
+          <w:sz w:val="48"/>
+          <w:szCs w:val="48"/>
         </w:rPr>
         <w:t>Fight your way through hordes of mutated wildlife as you venture through Bunnyville</w:t>
       </w:r>
       <w:r>
         <w:rPr>
           <w:rFonts w:ascii="Alice in Wonderland" w:hAnsi="Alice in Wonderland"/>
-          <w:sz w:val="36"/>
-          <w:szCs w:val="36"/>
+          <w:sz w:val="48"/>
+          <w:szCs w:val="48"/>
         </w:rPr>
         <w:t>.</w:t>
       </w:r>
@@ -405,29 +406,86 @@
         <w:ind w:left="375"/>
         <w:rPr>
           <w:rFonts w:ascii="Alice in Wonderland" w:hAnsi="Alice in Wonderland"/>
-          <w:sz w:val="36"/>
-          <w:szCs w:val="36"/>
+          <w:sz w:val="48"/>
+          <w:szCs w:val="48"/>
         </w:rPr>
       </w:pPr>
+      <w:r>
+        <w:rPr>
+          <w:rFonts w:ascii="Alice in Wonderland" w:hAnsi="Alice in Wonderland"/>
+          <w:noProof/>
+          <w:sz w:val="48"/>
+          <w:szCs w:val="48"/>
+        </w:rPr>
+        <w:drawing>
+          <wp:anchor distT="114300" distB="114300" distL="114300" distR="114300" simplePos="0" relativeHeight="251663360" behindDoc="1" locked="0" layoutInCell="1" hidden="0" allowOverlap="1" wp14:anchorId="64169D16" wp14:editId="33C6CE88">
+            <wp:simplePos x="0" y="0"/>
+            <wp:positionH relativeFrom="margin">
+              <wp:posOffset>517525</wp:posOffset>
+            </wp:positionH>
+            <wp:positionV relativeFrom="margin">
+              <wp:posOffset>6667500</wp:posOffset>
+            </wp:positionV>
+            <wp:extent cx="3975100" cy="2270125"/>
+            <wp:effectExtent l="0" t="0" r="6350" b="0"/>
+            <wp:wrapNone/>
+            <wp:docPr id="3" name="image4.png"/>
+            <wp:cNvGraphicFramePr/>
+            <a:graphic xmlns:a="http://schemas.openxmlformats.org/drawingml/2006/main">
+              <a:graphicData uri="http://schemas.openxmlformats.org/drawingml/2006/picture">
+                <pic:pic xmlns:pic="http://schemas.openxmlformats.org/drawingml/2006/picture">
+                  <pic:nvPicPr>
+                    <pic:cNvPr id="0" name="image4.png"/>
+                    <pic:cNvPicPr preferRelativeResize="0"/>
+                  </pic:nvPicPr>
+                  <pic:blipFill>
+                    <a:blip r:embed="rId8"/>
+                    <a:srcRect/>
+                    <a:stretch>
+                      <a:fillRect/>
+                    </a:stretch>
+                  </pic:blipFill>
+                  <pic:spPr>
+                    <a:xfrm>
+                      <a:off x="0" y="0"/>
+                      <a:ext cx="3975100" cy="2270125"/>
+                    </a:xfrm>
+                    <a:prstGeom prst="rect">
+                      <a:avLst/>
+                    </a:prstGeom>
+                    <a:ln/>
+                  </pic:spPr>
+                </pic:pic>
+              </a:graphicData>
+            </a:graphic>
+            <wp14:sizeRelH relativeFrom="margin">
+              <wp14:pctWidth>0</wp14:pctWidth>
+            </wp14:sizeRelH>
+            <wp14:sizeRelV relativeFrom="margin">
+              <wp14:pctHeight>0</wp14:pctHeight>
+            </wp14:sizeRelV>
+          </wp:anchor>
+        </w:drawing>
+      </w:r>
       <w:r>
         <w:rPr>
           <w:rFonts w:ascii="Alice in Wonderland" w:hAnsi="Alice in Wonderland"/>
           <w:i/>
           <w:noProof/>
-          <w:sz w:val="36"/>
-          <w:szCs w:val="36"/>
+          <w:sz w:val="48"/>
+          <w:szCs w:val="48"/>
         </w:rPr>
         <w:drawing>
-          <wp:anchor distT="0" distB="0" distL="114300" distR="114300" simplePos="0" relativeHeight="251665408" behindDoc="1" locked="0" layoutInCell="1" allowOverlap="1" wp14:anchorId="53CFD581" wp14:editId="332AF547">
+          <wp:anchor distT="0" distB="0" distL="114300" distR="114300" simplePos="0" relativeHeight="251665408" behindDoc="1" locked="0" layoutInCell="1" allowOverlap="1" wp14:anchorId="53CFD581" wp14:editId="4CF033B6">
             <wp:simplePos x="0" y="0"/>
             <wp:positionH relativeFrom="column">
-              <wp:posOffset>5829300</wp:posOffset>
+              <wp:posOffset>5556250</wp:posOffset>
             </wp:positionH>
             <wp:positionV relativeFrom="paragraph">
-              <wp:posOffset>2667000</wp:posOffset>
+              <wp:posOffset>1355090</wp:posOffset>
             </wp:positionV>
-            <wp:extent cx="975645" cy="1479550"/>
-            <wp:effectExtent l="0" t="0" r="0" b="6350"/>
+            <wp:extent cx="1021420" cy="1548968"/>
+            <wp:effectExtent l="0" t="0" r="7620" b="0"/>
             <wp:wrapNone/>
             <wp:docPr id="676726659" name="Picture 1" descr="ESRB Teen | Rating System Wiki | Fandom"/>
             <wp:cNvGraphicFramePr>
@@ -443,7 +501,7 @@
                     </pic:cNvPicPr>
                   </pic:nvPicPr>
                   <pic:blipFill>
-                    <a:blip r:embed="rId8">
+                    <a:blip r:embed="rId9">
                       <a:extLst>
                         <a:ext uri="{28A0092B-C50C-407E-A947-70E740481C1C}">
                           <a14:useLocalDpi xmlns:a14="http://schemas.microsoft.com/office/drawing/2010/main" val="0"/>
@@ -458,7 +516,7 @@
                   <pic:spPr bwMode="auto">
                     <a:xfrm>
                       <a:off x="0" y="0"/>
-                      <a:ext cx="975645" cy="1479550"/>
+                      <a:ext cx="1021420" cy="1548968"/>
                     </a:xfrm>
                     <a:prstGeom prst="rect">
                       <a:avLst/>
@@ -482,76 +540,19 @@
       </w:r>
       <w:r>
         <w:rPr>
+          <w:rFonts w:ascii="Times New Roman" w:hAnsi="Times New Roman" w:cs="Times New Roman"/>
+          <w:sz w:val="48"/>
+          <w:szCs w:val="48"/>
+        </w:rPr>
+        <w:t>●</w:t>
+      </w:r>
+      <w:r>
+        <w:rPr>
           <w:rFonts w:ascii="Alice in Wonderland" w:hAnsi="Alice in Wonderland"/>
-          <w:noProof/>
-          <w:sz w:val="36"/>
-          <w:szCs w:val="36"/>
-        </w:rPr>
-        <w:drawing>
-          <wp:anchor distT="114300" distB="114300" distL="114300" distR="114300" simplePos="0" relativeHeight="251663360" behindDoc="1" locked="0" layoutInCell="1" hidden="0" allowOverlap="1" wp14:anchorId="64169D16" wp14:editId="42C30747">
-            <wp:simplePos x="0" y="0"/>
-            <wp:positionH relativeFrom="margin">
-              <wp:posOffset>-311150</wp:posOffset>
-            </wp:positionH>
-            <wp:positionV relativeFrom="margin">
-              <wp:posOffset>5207000</wp:posOffset>
-            </wp:positionV>
-            <wp:extent cx="6591300" cy="3533775"/>
-            <wp:effectExtent l="0" t="0" r="0" b="9525"/>
-            <wp:wrapNone/>
-            <wp:docPr id="3" name="image4.png"/>
-            <wp:cNvGraphicFramePr/>
-            <a:graphic xmlns:a="http://schemas.openxmlformats.org/drawingml/2006/main">
-              <a:graphicData uri="http://schemas.openxmlformats.org/drawingml/2006/picture">
-                <pic:pic xmlns:pic="http://schemas.openxmlformats.org/drawingml/2006/picture">
-                  <pic:nvPicPr>
-                    <pic:cNvPr id="0" name="image4.png"/>
-                    <pic:cNvPicPr preferRelativeResize="0"/>
-                  </pic:nvPicPr>
-                  <pic:blipFill>
-                    <a:blip r:embed="rId9"/>
-                    <a:srcRect/>
-                    <a:stretch>
-                      <a:fillRect/>
-                    </a:stretch>
-                  </pic:blipFill>
-                  <pic:spPr>
-                    <a:xfrm>
-                      <a:off x="0" y="0"/>
-                      <a:ext cx="6591300" cy="3533775"/>
-                    </a:xfrm>
-                    <a:prstGeom prst="rect">
-                      <a:avLst/>
-                    </a:prstGeom>
-                    <a:ln/>
-                  </pic:spPr>
-                </pic:pic>
-              </a:graphicData>
-            </a:graphic>
-            <wp14:sizeRelH relativeFrom="margin">
-              <wp14:pctWidth>0</wp14:pctWidth>
-            </wp14:sizeRelH>
-            <wp14:sizeRelV relativeFrom="margin">
-              <wp14:pctHeight>0</wp14:pctHeight>
-            </wp14:sizeRelV>
-          </wp:anchor>
-        </w:drawing>
-      </w:r>
-      <w:r>
-        <w:rPr>
-          <w:rFonts w:ascii="Times New Roman" w:hAnsi="Times New Roman" w:cs="Times New Roman"/>
-          <w:sz w:val="36"/>
-          <w:szCs w:val="36"/>
-        </w:rPr>
-        <w:t>●</w:t>
-      </w:r>
-      <w:r>
-        <w:rPr>
-          <w:rFonts w:ascii="Alice in Wonderland" w:hAnsi="Alice in Wonderland"/>
-          <w:sz w:val="36"/>
-          <w:szCs w:val="36"/>
-        </w:rPr>
-        <w:t xml:space="preserve"> Solve mysteries and build bonds with NPCs who have secrets of their own. </w:t>
+          <w:sz w:val="48"/>
+          <w:szCs w:val="48"/>
+        </w:rPr>
+        <w:t xml:space="preserve"> Solve mysteries and build bonds with NPCs who have secrets of their own.</w:t>
       </w:r>
     </w:p>
     <w:sectPr>

</xml_diff>